<commit_message>
More improvements to samples
</commit_message>
<xml_diff>
--- a/sample-docs/word/sample-docx.docx
+++ b/sample-docs/word/sample-docx.docx
@@ -6,8 +6,6 @@
       <w:pPr>
         <w:pStyle w:val="Title"/>
       </w:pPr>
-      <w:bookmarkStart w:id="0" w:name="_GoBack"/>
-      <w:bookmarkEnd w:id="0"/>
       <w:r>
         <w:t>Docx sample document</w:t>
       </w:r>
@@ -16,6 +14,9 @@
       <w:r>
         <w:t>This is a document exhibiting basic docx features.</w:t>
       </w:r>
+      <w:r>
+        <w:t xml:space="preserve">  </w:t>
+      </w:r>
     </w:p>
     <w:p>
       <w:pPr>
@@ -27,11 +28,9 @@
     </w:p>
     <w:p/>
     <w:p>
-      <w:proofErr w:type="gramStart"/>
       <w:r>
         <w:t>Some text.</w:t>
       </w:r>
-      <w:proofErr w:type="gramEnd"/>
     </w:p>
     <w:p>
       <w:pPr>
@@ -234,6 +233,9 @@
       <w:r>
         <w:t>Centre</w:t>
       </w:r>
+      <w:r>
+        <w:t xml:space="preserve">d </w:t>
+      </w:r>
     </w:p>
     <w:p>
       <w:pPr>
@@ -262,7 +264,7 @@
         <w:jc w:val="both"/>
       </w:pPr>
       <w:r>
-        <w:t xml:space="preserve">Indented indented indented indented indented indented indented indented indented indented indented indented indented indented indented indented indented indented indented indented indented indented indented </w:t>
+        <w:t xml:space="preserve">Indented indented indented indented indented indented indented indented indented indented indented indented indented indented indented indented indented indented indented indented </w:t>
       </w:r>
     </w:p>
     <w:p>
@@ -276,10 +278,7 @@
         <w:jc w:val="both"/>
       </w:pPr>
       <w:r>
-        <w:t xml:space="preserve">First line indent, Left indent, Hanging indent </w:t>
-      </w:r>
-      <w:r>
-        <w:t>aaa bbb aaa bbb aaa bbb aaa bbb aaa bbb aaa bbb aaa bbb aaa bbb aaa bbb aaa bbb aaa bbb aaa bbb aaa bbb aaa bbb</w:t>
+        <w:t>First line indent, Left indent, Hanging indent aaa bbb aaa bbb aaa bbb aaa bbb aaa bbb aaa bbb aaa bbb aaa bbb aaa bbb aaa bbb aaa bbb aaa bbb aaa bbb aaa bbb</w:t>
       </w:r>
     </w:p>
     <w:p>
@@ -307,7 +306,18 @@
         <w:jc w:val="both"/>
       </w:pPr>
       <w:r>
-        <w:t>A parapgraph with 10 points spacing before, 20 points after.</w:t>
+        <w:t xml:space="preserve">A </w:t>
+      </w:r>
+      <w:r>
+        <w:t xml:space="preserve">short </w:t>
+      </w:r>
+      <w:bookmarkStart w:id="0" w:name="_GoBack"/>
+      <w:bookmarkEnd w:id="0"/>
+      <w:r>
+        <w:t>para</w:t>
+      </w:r>
+      <w:r>
+        <w:t>graph with 10 points spacing before, 20 points after.</w:t>
       </w:r>
     </w:p>
     <w:p>
@@ -425,7 +435,6 @@
         <w:jc w:val="both"/>
       </w:pPr>
       <w:r>
-        <w:lastRenderedPageBreak/>
         <w:t>Level 1</w:t>
       </w:r>
     </w:p>
@@ -439,6 +448,7 @@
         <w:jc w:val="both"/>
       </w:pPr>
       <w:r>
+        <w:lastRenderedPageBreak/>
         <w:t>Level 2</w:t>
       </w:r>
     </w:p>
@@ -740,7 +750,6 @@
       <w:r>
         <w:t xml:space="preserve">Here is some change tracking. </w:t>
       </w:r>
-      <w:proofErr w:type="gramStart"/>
       <w:ins w:id="1" w:author="Jason Harrop" w:date="2007-12-09T10:14:00Z">
         <w:r>
           <w:t>An insertion</w:t>
@@ -757,7 +766,6 @@
       <w:r>
         <w:t>.</w:t>
       </w:r>
-      <w:proofErr w:type="gramEnd"/>
     </w:p>
     <w:p>
       <w:pPr>
@@ -774,10 +782,7 @@
       </w:r>
       <w:r>
         <w:br/>
-        <w:t xml:space="preserve">and here it </w:t>
-      </w:r>
-      <w:r>
-        <w:t>continues+        <w:t>and here it continues </w:t>
       </w:r>
     </w:p>

</xml_diff>